<commit_message>
Edits with more cross platform friendly format
</commit_message>
<xml_diff>
--- a/Word/MarcoDVisser_CurriculumVitea_04-13-2015.docx
+++ b/Word/MarcoDVisser_CurriculumVitea_04-13-2015.docx
@@ -5,85 +5,23 @@
     <w:bookmarkStart w:id="marco-d.-visser" w:name="marco-d.-visser"/>
     <w:p>
       <w:pPr>
-        <w:pStyle w:val="Heading2"/>
-      </w:pPr>
-      <w:r>
-        <w:t xml:space="preserve"># Marco D. Visser</w:t>
+        <w:pStyle w:val="Heading1"/>
+      </w:pPr>
+      <w:r>
+        <w:t xml:space="preserve">Marco D. Visser</w:t>
       </w:r>
     </w:p>
     <w:bookmarkEnd w:id="marco-d.-visser"/>
-    <w:p>
-      <w:pPr>
-        <w:pStyle w:val="DefinitionTerm"/>
-        <w:numPr>
-          <w:numId w:val="2"/>
-          <w:ilvl w:val="0"/>
-        </w:numPr>
-      </w:pPr>
-      <w:r>
-        <w:t xml:space="preserve">Occupation</w:t>
-      </w:r>
-    </w:p>
-    <w:p>
-      <w:pPr>
-        <w:pStyle w:val="Definition"/>
-        <w:numPr>
-          <w:numId w:val="2"/>
-          <w:ilvl w:val="0"/>
-        </w:numPr>
-      </w:pPr>
-      <w:r>
-        <w:t xml:space="preserve">PhD candidate (Apr 2011 - present) at Radboud University Nijmegen (The Netherlands).</w:t>
-      </w:r>
-    </w:p>
-    <w:p>
-      <w:pPr>
-        <w:pStyle w:val="DefinitionTerm"/>
-        <w:numPr>
-          <w:numId w:val="2"/>
-          <w:ilvl w:val="0"/>
-        </w:numPr>
-      </w:pPr>
-      <w:r>
-        <w:t xml:space="preserve">Nationality</w:t>
-      </w:r>
-    </w:p>
-    <w:p>
-      <w:pPr>
-        <w:pStyle w:val="Definition"/>
-        <w:numPr>
-          <w:numId w:val="2"/>
-          <w:ilvl w:val="0"/>
-        </w:numPr>
-      </w:pPr>
-      <w:r>
-        <w:t xml:space="preserve">Dutch.</w:t>
-      </w:r>
-    </w:p>
-    <w:p>
-      <w:pPr>
-        <w:pStyle w:val="DefinitionTerm"/>
-        <w:numPr>
-          <w:numId w:val="2"/>
-          <w:ilvl w:val="0"/>
-        </w:numPr>
-      </w:pPr>
-      <w:r>
-        <w:t xml:space="preserve">Place of birth</w:t>
-      </w:r>
-    </w:p>
-    <w:p>
-      <w:pPr>
-        <w:pStyle w:val="Definition"/>
-        <w:numPr>
-          <w:numId w:val="2"/>
-          <w:ilvl w:val="0"/>
-        </w:numPr>
-      </w:pPr>
-      <w:r>
-        <w:t xml:space="preserve">Springs, South Africa.</w:t>
-      </w:r>
-    </w:p>
+    <w:bookmarkStart w:id="phd-candidate-at-radboud-university-nijmegen" w:name="phd-candidate-at-radboud-university-nijmegen"/>
+    <w:p>
+      <w:pPr>
+        <w:pStyle w:val="Heading3"/>
+      </w:pPr>
+      <w:r>
+        <w:t xml:space="preserve">PhD candidate at Radboud University Nijmegen</w:t>
+      </w:r>
+    </w:p>
+    <w:bookmarkEnd w:id="phd-candidate-at-radboud-university-nijmegen"/>
     <w:p>
       <w:r>
         <w:pict>
@@ -94,7 +32,7 @@
     <w:bookmarkStart w:id="research-experience" w:name="research-experience"/>
     <w:p>
       <w:pPr>
-        <w:pStyle w:val="Heading2"/>
+        <w:pStyle w:val="Heading3"/>
       </w:pPr>
       <w:r>
         <w:t xml:space="preserve">Research experience</w:t>
@@ -104,12 +42,139 @@
     <w:p>
       <w:pPr>
         <w:numPr>
+          <w:numId w:val="2"/>
+          <w:ilvl w:val="0"/>
+        </w:numPr>
+      </w:pPr>
+      <w:r>
+        <w:t xml:space="preserve">PhD candidate (Apr 2011 - present) at the Department of Experimental Plant Ecology, Radboud University Nijmegen (The Netherlands).</w:t>
+      </w:r>
+    </w:p>
+    <w:p>
+      <w:pPr>
+        <w:numPr>
+          <w:numId w:val="2"/>
+          <w:ilvl w:val="0"/>
+        </w:numPr>
+      </w:pPr>
+      <w:r>
+        <w:t xml:space="preserve">Predoctoral Fellow (Apr 2010 - present) at the Smithsonian Tropical Research Institute, Gamboa (Panama).</w:t>
+      </w:r>
+    </w:p>
+    <w:p>
+      <w:pPr>
+        <w:numPr>
+          <w:numId w:val="2"/>
+          <w:ilvl w:val="0"/>
+        </w:numPr>
+      </w:pPr>
+      <w:r>
+        <w:t xml:space="preserve">Junior researcher (Sept 2009 - Feb 2010) at the Department of Experimental Plant Ecology, Radboud University Nijmegen (The Netherlands).</w:t>
+      </w:r>
+    </w:p>
+    <w:p>
+      <w:pPr>
+        <w:numPr>
+          <w:numId w:val="2"/>
+          <w:ilvl w:val="0"/>
+        </w:numPr>
+      </w:pPr>
+      <w:r>
+        <w:t xml:space="preserve">Short-term Fellow (Oct 2008 - Feb 2009) at the Smithsonian Tropical Research Institute, Barro Colorado Island (Panama).</w:t>
+      </w:r>
+    </w:p>
+    <w:p>
+      <w:pPr>
+        <w:numPr>
+          <w:numId w:val="2"/>
+          <w:ilvl w:val="0"/>
+        </w:numPr>
+      </w:pPr>
+      <w:r>
+        <w:t xml:space="preserve">MSc. Thesis research (2008-2009) at the Forest Ecology and Forest Management Group, Wageningen University and Smithsonian Tropical Research Institute, Barro Colorado Island, Panama.</w:t>
+      </w:r>
+    </w:p>
+    <w:p>
+      <w:pPr>
+        <w:numPr>
+          <w:numId w:val="2"/>
+          <w:ilvl w:val="0"/>
+        </w:numPr>
+      </w:pPr>
+      <w:r>
+        <w:t xml:space="preserve">MSc. Thesis research (2008-2009) at the unit Mathematical and Statistical Methods (Biometris) of Wageningen University.</w:t>
+      </w:r>
+    </w:p>
+    <w:p>
+      <w:pPr>
+        <w:numPr>
+          <w:numId w:val="2"/>
+          <w:ilvl w:val="0"/>
+        </w:numPr>
+      </w:pPr>
+      <w:r>
+        <w:t xml:space="preserve">B.A. Thesis research (2007) at the Forest Research Institute Malaysia, Pasoh Forest Reserve, Malaysia for Larenstein College.</w:t>
+      </w:r>
+    </w:p>
+    <w:p>
+      <w:pPr>
+        <w:numPr>
+          <w:numId w:val="2"/>
+          <w:ilvl w:val="0"/>
+        </w:numPr>
+      </w:pPr>
+      <w:r>
+        <w:t xml:space="preserve">Internship (2005) at the Forest Research Institute Malaysia, Kepong, Malaysia.</w:t>
+      </w:r>
+    </w:p>
+    <w:p>
+      <w:pPr>
+        <w:numPr>
+          <w:numId w:val="2"/>
+          <w:ilvl w:val="0"/>
+        </w:numPr>
+      </w:pPr>
+      <w:r>
+        <w:t xml:space="preserve">Internship (2004) at the Mammal Research Institute, Polish Academy of Sciences, Bialowieza, Poland.</w:t>
+      </w:r>
+    </w:p>
+    <w:p>
+      <w:pPr>
+        <w:numPr>
+          <w:numId w:val="2"/>
+          <w:ilvl w:val="0"/>
+        </w:numPr>
+      </w:pPr>
+      <w:r>
+        <w:t xml:space="preserve">Volunteer (2003) at the Mammal Research Institute, Polish Academy of Sciences, Bialowieza, Poland.</w:t>
+      </w:r>
+    </w:p>
+    <w:p>
+      <w:r>
+        <w:pict>
+          <v:rect style="width:0;height:1.5pt" o:hralign="center" o:hrstd="t" o:hr="t"/>
+        </w:pict>
+      </w:r>
+    </w:p>
+    <w:bookmarkStart w:id="education" w:name="education"/>
+    <w:p>
+      <w:pPr>
+        <w:pStyle w:val="Heading3"/>
+      </w:pPr>
+      <w:r>
+        <w:t xml:space="preserve">Education</w:t>
+      </w:r>
+    </w:p>
+    <w:bookmarkEnd w:id="education"/>
+    <w:p>
+      <w:pPr>
+        <w:numPr>
           <w:numId w:val="3"/>
           <w:ilvl w:val="0"/>
         </w:numPr>
       </w:pPr>
       <w:r>
-        <w:t xml:space="preserve">PhD candidate (Apr 2011 - present) at the Department of Experimental Plant Ecology, Radboud University Nijmegen (The Netherlands).</w:t>
+        <w:t xml:space="preserve">September, 2009 : Wageningen University and research centre, M.Sc. (cum laude, highest distinction at WU). Forestry and Nature Conservation, with a minor in Mathematics and Statistical Methods.</w:t>
       </w:r>
     </w:p>
     <w:p>
@@ -120,107 +185,26 @@
         </w:numPr>
       </w:pPr>
       <w:r>
-        <w:t xml:space="preserve">Predoctoral Fellow (Apr 2010 - present) at the Smithsonian Tropical Research Institute, Gamboa (Panama).</w:t>
-      </w:r>
-    </w:p>
-    <w:p>
-      <w:pPr>
-        <w:numPr>
-          <w:numId w:val="3"/>
-          <w:ilvl w:val="0"/>
-        </w:numPr>
-      </w:pPr>
-      <w:r>
-        <w:t xml:space="preserve">Junior researcher (Sept 2009 - Feb 2010) at the Department of Experimental Plant Ecology, Radboud University Nijmegen (The Netherlands).</w:t>
-      </w:r>
-    </w:p>
-    <w:p>
-      <w:pPr>
-        <w:numPr>
-          <w:numId w:val="3"/>
-          <w:ilvl w:val="0"/>
-        </w:numPr>
-      </w:pPr>
-      <w:r>
-        <w:t xml:space="preserve">Short-term Fellow (Oct 2008 - Feb 2009) at the Smithsonian Tropical Research Institute, Barro Colorado Island (Panama).</w:t>
-      </w:r>
-    </w:p>
-    <w:p>
-      <w:pPr>
-        <w:numPr>
-          <w:numId w:val="3"/>
-          <w:ilvl w:val="0"/>
-        </w:numPr>
-      </w:pPr>
-      <w:r>
-        <w:t xml:space="preserve">MSc. Thesis research (2008-2009) at the Forest Ecology and Forest Management Group, Wageningen University and Smithsonian Tropical Research Institute, Barro Colorado Island, Panama.</w:t>
-      </w:r>
-    </w:p>
-    <w:p>
-      <w:pPr>
-        <w:numPr>
-          <w:numId w:val="3"/>
-          <w:ilvl w:val="0"/>
-        </w:numPr>
-      </w:pPr>
-      <w:r>
-        <w:t xml:space="preserve">MSc. Thesis research (2008-2009) at the unit Mathematical and Statistical Methods (Biometris) of Wageningen University.</w:t>
-      </w:r>
-    </w:p>
-    <w:p>
-      <w:pPr>
-        <w:numPr>
-          <w:numId w:val="3"/>
-          <w:ilvl w:val="0"/>
-        </w:numPr>
-      </w:pPr>
-      <w:r>
-        <w:t xml:space="preserve">B.A. Thesis research (2007) at the Forest Research Institute Malaysia, Pasoh Forest Reserve, Malaysia for Larenstein College.</w:t>
-      </w:r>
-    </w:p>
-    <w:p>
-      <w:pPr>
-        <w:numPr>
-          <w:numId w:val="3"/>
-          <w:ilvl w:val="0"/>
-        </w:numPr>
-      </w:pPr>
-      <w:r>
-        <w:t xml:space="preserve">Internship (2005) at the Forest Research Institute Malaysia, Kepong, Malaysia.</w:t>
-      </w:r>
-    </w:p>
-    <w:p>
-      <w:pPr>
-        <w:numPr>
-          <w:numId w:val="3"/>
-          <w:ilvl w:val="0"/>
-        </w:numPr>
-      </w:pPr>
-      <w:r>
-        <w:t xml:space="preserve">Internship (2004) at the Mammal Research Institute, Polish Academy of Sciences, Bialowieza, Poland.</w:t>
-      </w:r>
-    </w:p>
-    <w:p>
-      <w:pPr>
-        <w:numPr>
-          <w:numId w:val="3"/>
-          <w:ilvl w:val="0"/>
-        </w:numPr>
-      </w:pPr>
-      <w:r>
-        <w:t xml:space="preserve">Volunteer (2003) at the Mammal Research Institute, Polish Academy of Sciences, Bialowieza, Poland.</w:t>
-      </w:r>
-    </w:p>
-    <w:bookmarkStart w:id="education" w:name="education"/>
-    <w:p>
-      <w:pPr>
-        <w:pStyle w:val="Heading2"/>
-      </w:pPr>
-      <w:r>
-        <w:t xml:space="preserve">Education</w:t>
-      </w:r>
-    </w:p>
-    <w:bookmarkEnd w:id="education"/>
+        <w:t xml:space="preserve">September, 2007 : Larenstein University of Applied Sciences, B.A. Forestry and Nature Conservation, with specialization in Tropical Forestry.</w:t>
+      </w:r>
+    </w:p>
+    <w:p>
+      <w:r>
+        <w:pict>
+          <v:rect style="width:0;height:1.5pt" o:hralign="center" o:hrstd="t" o:hr="t"/>
+        </w:pict>
+      </w:r>
+    </w:p>
+    <w:bookmarkStart w:id="publications-inc.-submitted-in-preparation" w:name="publications-inc.-submitted-in-preparation"/>
+    <w:p>
+      <w:pPr>
+        <w:pStyle w:val="Heading3"/>
+      </w:pPr>
+      <w:r>
+        <w:t xml:space="preserve">Publications (inc. submitted/ in preparation)</w:t>
+      </w:r>
+    </w:p>
+    <w:bookmarkEnd w:id="publications-inc.-submitted-in-preparation"/>
     <w:p>
       <w:pPr>
         <w:numPr>
@@ -229,8 +213,9 @@
         </w:numPr>
       </w:pPr>
       <w:r>
-        <w:t xml:space="preserve">September, 2009 : Wageningen University and research centre, M.Sc. (cum laude, highest distinction at WU). Forestry and Nature Conservation, with a minor in Mathematics and Statistical Methods.</w:t>
-      </w:r>
+        <w:t xml:space="preserve">M. D. Visser, E. Jongejans, M. van Breugel, P. A. Zuidema, Y. Chen, A. R. Kassim, H. de Kroon. 2011. Strict mast fruiting for a tropical dipterocarp tree: A demographic cost-benefit analysis of delayed reproduction and seed predation. Journal of Ecology. 99, 1033-1044.</w:t>
+      </w:r>
+      <w:br/>
     </w:p>
     <w:p>
       <w:pPr>
@@ -240,19 +225,114 @@
         </w:numPr>
       </w:pPr>
       <w:r>
-        <w:t xml:space="preserve">September, 2007 : Larenstein University of Applied Sciences, B.A. Forestry and Nature Conservation, with specialization in Tropical Forestry.</w:t>
-      </w:r>
-    </w:p>
-    <w:bookmarkStart w:id="publications-inc.-submitted-in-preparation" w:name="publications-inc.-submitted-in-preparation"/>
-    <w:p>
-      <w:pPr>
-        <w:pStyle w:val="Heading2"/>
-      </w:pPr>
-      <w:r>
-        <w:t xml:space="preserve">Publications (inc. submitted/ in preparation)</w:t>
-      </w:r>
-    </w:p>
-    <w:bookmarkEnd w:id="publications-inc.-submitted-in-preparation"/>
+        <w:t xml:space="preserve">M. D. Visser, S. Joseph Wright, Helene C. Muller-Landau, Gemma Rutten and Patrick A. Jansen. Tri-trophic interactions affect density dependence of seed fate in a tropical forest palm. 2011, Ecology Letters. 14, 1093-1100.</w:t>
+      </w:r>
+    </w:p>
+    <w:p>
+      <w:pPr>
+        <w:numPr>
+          <w:numId w:val="4"/>
+          <w:ilvl w:val="0"/>
+        </w:numPr>
+      </w:pPr>
+      <w:r>
+        <w:t xml:space="preserve">B. van Putten, M. D. Visser, P. A. Jansen and H. C. Muller-Landau. Distorted- distance models for directional dispersal: a general framework and its application to a wind-dispersed tropical forest trees. Methods in Ecology and Evolution. 2012.</w:t>
+      </w:r>
+    </w:p>
+    <w:p>
+      <w:pPr>
+        <w:numPr>
+          <w:numId w:val="4"/>
+          <w:ilvl w:val="0"/>
+        </w:numPr>
+      </w:pPr>
+      <w:r>
+        <w:t xml:space="preserve">B. T. Hirsch, M. D. Visser, R. Kays and P. A. Jansen. Quantifying seed dispersal kernels from truncated seed-tracking data. Methods in Ecology and Evolution. 2012</w:t>
+      </w:r>
+    </w:p>
+    <w:p>
+      <w:pPr>
+        <w:numPr>
+          <w:numId w:val="4"/>
+          <w:ilvl w:val="0"/>
+        </w:numPr>
+      </w:pPr>
+      <w:r>
+        <w:t xml:space="preserve">M. D. Visser. aprof: Amdahl’s profiler, directed optimization made easy. R package version 0.1 - 0.2. http://cran.r-project.org/web/packages/aprof/index.html. 2013.</w:t>
+      </w:r>
+    </w:p>
+    <w:p>
+      <w:pPr>
+        <w:numPr>
+          <w:numId w:val="4"/>
+          <w:ilvl w:val="0"/>
+        </w:numPr>
+      </w:pPr>
+      <w:r>
+        <w:t xml:space="preserve">P. A. Jansen, M. D. Visser, S. J. Wright, G. Rutten, H. C. Muller-Landau. Negative density-dependence of seed dispersal and seedling recruitment in a Neotropical palm. Ecology Letters 17: 1111–1120. 2014.</w:t>
+      </w:r>
+    </w:p>
+    <w:p>
+      <w:pPr>
+        <w:numPr>
+          <w:numId w:val="4"/>
+          <w:ilvl w:val="0"/>
+        </w:numPr>
+      </w:pPr>
+      <w:r>
+        <w:t xml:space="preserve">M. D. Visser, S. M. McMahon, C. Merow, P. M. Dixon, S. Record and E. Jongejans. Speeding Up Ecological and Evolutionary Computations in R; Essentials of High Performance Computing for Biologists. PLoS Comput Biol 11(3): e1004140. doi:10.1371/journal.pcbi.1004140</w:t>
+      </w:r>
+    </w:p>
+    <w:p>
+      <w:pPr>
+        <w:numPr>
+          <w:numId w:val="4"/>
+          <w:ilvl w:val="0"/>
+        </w:numPr>
+      </w:pPr>
+      <w:r>
+        <w:t xml:space="preserve">M. D. Visser, M. Bruijning, S. Joseph Wright, Helene C. Muller-Landau, Eelke Jongejans, Liza S. Comita and Hans de Kroon. Functional traits as predictors of vital rates across the life-cycle of tropical trees. In prep. Functional Ecology.</w:t>
+      </w:r>
+    </w:p>
+    <w:p>
+      <w:pPr>
+        <w:numPr>
+          <w:numId w:val="4"/>
+          <w:ilvl w:val="0"/>
+        </w:numPr>
+      </w:pPr>
+      <w:r>
+        <w:t xml:space="preserve">M. D. Visser, S. Joseph Wright, Helene C. Muller-Landau, Eelke Jongejans, Liza S. Comita, Hans de Kroon and Stefan Schnitzer. Differential effects of lianas on population growth rates of tropical forest trees. In prep.</w:t>
+      </w:r>
+    </w:p>
+    <w:p>
+      <w:pPr>
+        <w:numPr>
+          <w:numId w:val="4"/>
+          <w:ilvl w:val="0"/>
+        </w:numPr>
+      </w:pPr>
+      <w:r>
+        <w:t xml:space="preserve">M. D. Visser, H. C. Muller-Landau, S. J. Wright, J. Svenning, P. A. Jansen. Seasonal aggregation of generalist seed predators around preferred fruit trees: consequences for negative density-dependence of seed survival. In preparation for Ecology.</w:t>
+      </w:r>
+    </w:p>
+    <w:p>
+      <w:r>
+        <w:pict>
+          <v:rect style="width:0;height:1.5pt" o:hralign="center" o:hrstd="t" o:hr="t"/>
+        </w:pict>
+      </w:r>
+    </w:p>
+    <w:bookmarkStart w:id="about-my-research" w:name="about-my-research"/>
+    <w:p>
+      <w:pPr>
+        <w:pStyle w:val="Heading3"/>
+      </w:pPr>
+      <w:r>
+        <w:t xml:space="preserve">About my research</w:t>
+      </w:r>
+    </w:p>
+    <w:bookmarkEnd w:id="about-my-research"/>
     <w:p>
       <w:pPr>
         <w:numPr>
@@ -261,9 +341,8 @@
         </w:numPr>
       </w:pPr>
       <w:r>
-        <w:t xml:space="preserve">M. D. Visser, E. Jongejans, M. van Breugel, P. A. Zuidema, Y. Chen, A. R. Kassim, H. de Kroon. 2011. Strict mast fruiting for a tropical dipterocarp tree: A demographic cost-benefit analysis of delayed reproduction and seed predation. Journal of Ecology. 99, 1033-1044.</w:t>
-      </w:r>
-      <w:br/>
+        <w:t xml:space="preserve">King, B (2011), Smithsonian Tropical Research Institute News. The enemy of my enemy is my friend.1:2</w:t>
+      </w:r>
     </w:p>
     <w:p>
       <w:pPr>
@@ -273,7 +352,7 @@
         </w:numPr>
       </w:pPr>
       <w:r>
-        <w:t xml:space="preserve">M. D. Visser, S. Joseph Wright, Helene C. Muller-Landau, Gemma Rutten and Patrick A. Jansen. Tri-trophic interactions affect density dependence of seed fate in a tropical forest palm. 2011, Ecology Letters. 14, 1093-1100.</w:t>
+        <w:t xml:space="preserve">Sugden AM (2011) Editors’ choice. Ecology. The Enemy of My Enemy is my?. Science 334:569. Ecological Association of America - young plant population ecologist of the month (October 2011). Featured work: M. D. Visser et al, 2011, Ecology Letters.</w:t>
       </w:r>
     </w:p>
     <w:p>
@@ -284,7 +363,7 @@
         </w:numPr>
       </w:pPr>
       <w:r>
-        <w:t xml:space="preserve">B. van Putten, M. D. Visser, P. A. Jansen and H. C. Muller-Landau. Distorted- distance models for directional dispersal: a general framework and its application to a wind-dispersed tropical forest trees. Methods in Ecology and Evolution. 2012.</w:t>
+        <w:t xml:space="preserve">Kouwen M (2011) Mastjaar overtreft jaarlijkse zaadzetting. Bionieuws 13:6.</w:t>
       </w:r>
     </w:p>
     <w:p>
@@ -295,7 +374,7 @@
         </w:numPr>
       </w:pPr>
       <w:r>
-        <w:t xml:space="preserve">B. T. Hirsch, M. D. Visser, R. Kays and P. A. Jansen. Quantifying seed dispersal kernels from truncated seed-tracking data. Methods in Ecology and Evolution. 2012</w:t>
+        <w:t xml:space="preserve">Sugden AM (2011) Editors’ choice. Ecology. Why trees skip a year. Science 333:386</w:t>
       </w:r>
     </w:p>
     <w:p>
@@ -306,74 +385,26 @@
         </w:numPr>
       </w:pPr>
       <w:r>
-        <w:t xml:space="preserve">M. D. Visser. aprof: Amdahl’s profiler, directed optimization made easy. R package version 0.1 - 0.2. http://cran.r-project.org/web/packages/aprof/index.html. 2013.</w:t>
-      </w:r>
-    </w:p>
-    <w:p>
-      <w:pPr>
-        <w:numPr>
-          <w:numId w:val="5"/>
-          <w:ilvl w:val="0"/>
-        </w:numPr>
-      </w:pPr>
-      <w:r>
-        <w:t xml:space="preserve">P. A. Jansen, M. D. Visser, S. J. Wright, G. Rutten, H. C. Muller-Landau. Negative density-dependence of seed dispersal and seedling recruitment in a Neotropical palm. Ecology Letters 17: 1111–1120. 2014.</w:t>
-      </w:r>
-    </w:p>
-    <w:p>
-      <w:pPr>
-        <w:numPr>
-          <w:numId w:val="5"/>
-          <w:ilvl w:val="0"/>
-        </w:numPr>
-      </w:pPr>
-      <w:r>
-        <w:t xml:space="preserve">M. D. Visser, S. M. McMahon, C. Merow, P. M. Dixon, S. Record and E. Jongejans. Speeding Up Ecological and Evolutionary Computations in R; Essentials of High Performance Computing for Biologists. PLoS Comput Biol 11(3): e1004140. doi:10.1371/journal.pcbi.1004140</w:t>
-      </w:r>
-    </w:p>
-    <w:p>
-      <w:pPr>
-        <w:numPr>
-          <w:numId w:val="5"/>
-          <w:ilvl w:val="0"/>
-        </w:numPr>
-      </w:pPr>
-      <w:r>
-        <w:t xml:space="preserve">M. D. Visser, M. Bruijning, S. Joseph Wright, Helene C. Muller-Landau, Eelke Jongejans, Liza S. Comita and Hans de Kroon. Functional traits as predictors of vital rates across the life-cycle of tropical trees. In prep. Functional Ecology.</w:t>
-      </w:r>
-    </w:p>
-    <w:p>
-      <w:pPr>
-        <w:numPr>
-          <w:numId w:val="5"/>
-          <w:ilvl w:val="0"/>
-        </w:numPr>
-      </w:pPr>
-      <w:r>
-        <w:t xml:space="preserve">M. D. Visser, S. Joseph Wright, Helene C. Muller-Landau, Eelke Jongejans, Liza S. Comita, Hans de Kroon and Stefan Schnitzer. Differential effects of lianas on population growth rates of tropical forest trees. In prep.</w:t>
-      </w:r>
-    </w:p>
-    <w:p>
-      <w:pPr>
-        <w:numPr>
-          <w:numId w:val="5"/>
-          <w:ilvl w:val="0"/>
-        </w:numPr>
-      </w:pPr>
-      <w:r>
-        <w:t xml:space="preserve">M. D. Visser, H. C. Muller-Landau, S. J. Wright, J. Svenning, P. A. Jansen. Seasonal aggregation of generalist seed predators around preferred fruit trees: consequences for negative density-dependence of seed survival. In preparation for Ecology.</w:t>
-      </w:r>
-    </w:p>
-    <w:bookmarkStart w:id="about-my-research" w:name="about-my-research"/>
-    <w:p>
-      <w:pPr>
-        <w:pStyle w:val="Heading2"/>
-      </w:pPr>
-      <w:r>
-        <w:t xml:space="preserve">About my research</w:t>
-      </w:r>
-    </w:p>
-    <w:bookmarkEnd w:id="about-my-research"/>
+        <w:t xml:space="preserve">Rees M (2011) Editor’s Choice: Volume 99, Issue 4 (July). Journal of Ecology.</w:t>
+      </w:r>
+    </w:p>
+    <w:p>
+      <w:r>
+        <w:pict>
+          <v:rect style="width:0;height:1.5pt" o:hralign="center" o:hrstd="t" o:hr="t"/>
+        </w:pict>
+      </w:r>
+    </w:p>
+    <w:bookmarkStart w:id="grants-and-awards" w:name="grants-and-awards"/>
+    <w:p>
+      <w:pPr>
+        <w:pStyle w:val="Heading3"/>
+      </w:pPr>
+      <w:r>
+        <w:t xml:space="preserve">Grants and awards</w:t>
+      </w:r>
+    </w:p>
+    <w:bookmarkEnd w:id="grants-and-awards"/>
     <w:p>
       <w:pPr>
         <w:numPr>
@@ -382,7 +413,7 @@
         </w:numPr>
       </w:pPr>
       <w:r>
-        <w:t xml:space="preserve">King, B (2011), Smithsonian Tropical Research Institute News. The enemy of my enemy is my friend.1:2</w:t>
+        <w:t xml:space="preserve">Grant: NWO-ALW, What maintains the diversity of tropical tree species? Unravelling the importance of niche and neutrality with a life cycle approach. Co-wrote with Hans de Kroon, Helene Muller-Landau, Eelke Jongejans, S. J. Wright, P.A. Zuidema, P.A. Jansen and S. Tuljapurkar (230k). 2011.</w:t>
       </w:r>
     </w:p>
     <w:p>
@@ -393,7 +424,7 @@
         </w:numPr>
       </w:pPr>
       <w:r>
-        <w:t xml:space="preserve">Sugden AM (2011) Editors’ choice. Ecology. The Enemy of My Enemy is my?. Science 334:569. Ecological Association of America - young plant population ecologist of the month (October 2011). Featured work: M. D. Visser et al, 2011, Ecology Letters.</w:t>
+        <w:t xml:space="preserve">Award: WUF-KLV thesis prize for the best thesis in the life sciences from Wageningen University awarded for my MSc thesis: Density-dependent dispersal and seed predation in a Neotropical palm. 2009.</w:t>
       </w:r>
     </w:p>
     <w:p>
@@ -404,41 +435,26 @@
         </w:numPr>
       </w:pPr>
       <w:r>
-        <w:t xml:space="preserve">Kouwen M (2011) Mastjaar overtreft jaarlijkse zaadzetting. Bionieuws 13:6.</w:t>
-      </w:r>
-    </w:p>
-    <w:p>
-      <w:pPr>
-        <w:numPr>
-          <w:numId w:val="6"/>
-          <w:ilvl w:val="0"/>
-        </w:numPr>
-      </w:pPr>
-      <w:r>
-        <w:t xml:space="preserve">Sugden AM (2011) Editors’ choice. Ecology. Why trees skip a year. Science 333:386</w:t>
-      </w:r>
-    </w:p>
-    <w:p>
-      <w:pPr>
-        <w:numPr>
-          <w:numId w:val="6"/>
-          <w:ilvl w:val="0"/>
-        </w:numPr>
-      </w:pPr>
-      <w:r>
-        <w:t xml:space="preserve">Rees M (2011) Editor’s Choice: Volume 99, Issue 4 (July). Journal of Ecology.</w:t>
-      </w:r>
-    </w:p>
-    <w:bookmarkStart w:id="grants-and-awards" w:name="grants-and-awards"/>
-    <w:p>
-      <w:pPr>
-        <w:pStyle w:val="Heading2"/>
-      </w:pPr>
-      <w:r>
-        <w:t xml:space="preserve">Grants and awards</w:t>
-      </w:r>
-    </w:p>
-    <w:bookmarkEnd w:id="grants-and-awards"/>
+        <w:t xml:space="preserve">Grant: Smithsonian Tropical Research Institute, short term fellowship awarded for the study: Quantifying density-dependent responses of seed predators in the Neotropical palm Attalea butyracea. ($ 5k). 2008.</w:t>
+      </w:r>
+    </w:p>
+    <w:p>
+      <w:r>
+        <w:pict>
+          <v:rect style="width:0;height:1.5pt" o:hralign="center" o:hrstd="t" o:hr="t"/>
+        </w:pict>
+      </w:r>
+    </w:p>
+    <w:bookmarkStart w:id="international-presentations" w:name="international-presentations"/>
+    <w:p>
+      <w:pPr>
+        <w:pStyle w:val="Heading3"/>
+      </w:pPr>
+      <w:r>
+        <w:t xml:space="preserve">International presentations</w:t>
+      </w:r>
+    </w:p>
+    <w:bookmarkEnd w:id="international-presentations"/>
     <w:p>
       <w:pPr>
         <w:numPr>
@@ -447,7 +463,22 @@
         </w:numPr>
       </w:pPr>
       <w:r>
-        <w:t xml:space="preserve">Grant: NWO-ALW, What maintains the diversity of tropical tree species? Unravelling the importance of niche and neutrality with a life cycle approach. Co-wrote with Hans de Kroon, Helene Muller-Landau, Eelke Jongejans, S. J. Wright, P.A. Zuidema, P.A. Jansen and S. Tuljapurkar (230k). 2011.</w:t>
+        <w:t xml:space="preserve">Workshop at the at the British Ecological Society Symposium</w:t>
+      </w:r>
+      <w:r>
+        <w:t xml:space="preserve"> </w:t>
+      </w:r>
+      <w:r>
+        <w:t xml:space="preserve">“</w:t>
+      </w:r>
+      <w:r>
+        <w:t xml:space="preserve">Demography Beyond The Population</w:t>
+      </w:r>
+      <w:r>
+        <w:t xml:space="preserve">”</w:t>
+      </w:r>
+      <w:r>
+        <w:t xml:space="preserve">. March 2015, Sheffield. Speeding Up Ecological and Evolutionary Computations in R; Essentials of High Performance Computing for Biologists.</w:t>
       </w:r>
     </w:p>
     <w:p>
@@ -458,7 +489,22 @@
         </w:numPr>
       </w:pPr>
       <w:r>
-        <w:t xml:space="preserve">Award: WUF-KLV thesis prize for the best thesis in the life sciences from Wageningen University awarded for my MSc thesis: Density-dependent dispersal and seed predation in a Neotropical palm. 2009.</w:t>
+        <w:t xml:space="preserve">Oral presentation at the British Ecological Society Symposium</w:t>
+      </w:r>
+      <w:r>
+        <w:t xml:space="preserve"> </w:t>
+      </w:r>
+      <w:r>
+        <w:t xml:space="preserve">“</w:t>
+      </w:r>
+      <w:r>
+        <w:t xml:space="preserve">Demography Beyond The Population</w:t>
+      </w:r>
+      <w:r>
+        <w:t xml:space="preserve">”</w:t>
+      </w:r>
+      <w:r>
+        <w:t xml:space="preserve">. March 2015, Sheffield. Differential effects of lianas on population growth rates of tropical forest trees.</w:t>
       </w:r>
     </w:p>
     <w:p>
@@ -469,28 +515,18 @@
         </w:numPr>
       </w:pPr>
       <w:r>
-        <w:t xml:space="preserve">Grant: Smithsonian Tropical Research Institute, short term fellowship awarded for the study: Quantifying density-dependent responses of seed predators in the Neotropical palm Attalea butyracea. ($ 5k). 2008.</w:t>
-      </w:r>
-    </w:p>
-    <w:bookmarkStart w:id="international-presentations" w:name="international-presentations"/>
-    <w:p>
-      <w:pPr>
-        <w:pStyle w:val="Heading2"/>
-      </w:pPr>
-      <w:r>
-        <w:t xml:space="preserve">International presentations</w:t>
-      </w:r>
-    </w:p>
-    <w:bookmarkEnd w:id="international-presentations"/>
-    <w:p>
-      <w:pPr>
-        <w:numPr>
-          <w:numId w:val="8"/>
-          <w:ilvl w:val="0"/>
-        </w:numPr>
-      </w:pPr>
-      <w:r>
-        <w:t xml:space="preserve">Workshop at the at the British Ecological Society Symposium</w:t>
+        <w:t xml:space="preserve">Short Workshop at the Yale School of Forestry &amp; Environmental Studies. December 2014, New Haven. Speeding Up Ecological and Evolutionary Computations in R; Essentials of High Performance Computing for Biologists.</w:t>
+      </w:r>
+    </w:p>
+    <w:p>
+      <w:pPr>
+        <w:numPr>
+          <w:numId w:val="7"/>
+          <w:ilvl w:val="0"/>
+        </w:numPr>
+      </w:pPr>
+      <w:r>
+        <w:t xml:space="preserve">Invited speaker at the conference</w:t>
       </w:r>
       <w:r>
         <w:t xml:space="preserve"> </w:t>
@@ -499,82 +535,19 @@
         <w:t xml:space="preserve">“</w:t>
       </w:r>
       <w:r>
-        <w:t xml:space="preserve">Demography Beyond The Population</w:t>
+        <w:t xml:space="preserve">Everything disperses to Miami</w:t>
       </w:r>
       <w:r>
         <w:t xml:space="preserve">”</w:t>
       </w:r>
       <w:r>
-        <w:t xml:space="preserve">. March 2015, Sheffield. Speeding Up Ecological and Evolutionary Computations in R; Essentials of High Performance Computing for Biologists.</w:t>
-      </w:r>
-    </w:p>
-    <w:p>
-      <w:pPr>
-        <w:numPr>
-          <w:numId w:val="8"/>
-          <w:ilvl w:val="0"/>
-        </w:numPr>
-      </w:pPr>
-      <w:r>
-        <w:t xml:space="preserve">Oral presentation at the British Ecological Society Symposium</w:t>
-      </w:r>
-      <w:r>
-        <w:t xml:space="preserve"> </w:t>
-      </w:r>
-      <w:r>
-        <w:t xml:space="preserve">“</w:t>
-      </w:r>
-      <w:r>
-        <w:t xml:space="preserve">Demography Beyond The Population</w:t>
-      </w:r>
-      <w:r>
-        <w:t xml:space="preserve">”</w:t>
-      </w:r>
-      <w:r>
-        <w:t xml:space="preserve">. March 2015, Sheffield. Differential effects of lianas on population growth rates of tropical forest trees.</w:t>
-      </w:r>
-    </w:p>
-    <w:p>
-      <w:pPr>
-        <w:numPr>
-          <w:numId w:val="8"/>
-          <w:ilvl w:val="0"/>
-        </w:numPr>
-      </w:pPr>
-      <w:r>
-        <w:t xml:space="preserve">Short Workshop at the Yale School of Forestry &amp; Environmental Studies. December 2014, New Haven. Speeding Up Ecological and Evolutionary Computations in R; Essentials of High Performance Computing for Biologists.</w:t>
-      </w:r>
-    </w:p>
-    <w:p>
-      <w:pPr>
-        <w:numPr>
-          <w:numId w:val="8"/>
-          <w:ilvl w:val="0"/>
-        </w:numPr>
-      </w:pPr>
-      <w:r>
-        <w:t xml:space="preserve">Invited speaker at the conference</w:t>
-      </w:r>
-      <w:r>
-        <w:t xml:space="preserve"> </w:t>
-      </w:r>
-      <w:r>
-        <w:t xml:space="preserve">“</w:t>
-      </w:r>
-      <w:r>
-        <w:t xml:space="preserve">Everything disperses to Miami</w:t>
-      </w:r>
-      <w:r>
-        <w:t xml:space="preserve">”</w:t>
-      </w:r>
-      <w:r>
         <w:t xml:space="preserve">, December 14 - December 16, 2012, the University of Miami. The fitness consequences of dispersal for a tropical palm; the role of dispersers, natural enemies and negative density dependence.</w:t>
       </w:r>
     </w:p>
     <w:p>
       <w:pPr>
         <w:numPr>
-          <w:numId w:val="8"/>
+          <w:numId w:val="7"/>
           <w:ilvl w:val="0"/>
         </w:numPr>
       </w:pPr>
@@ -585,7 +558,7 @@
     <w:p>
       <w:pPr>
         <w:numPr>
-          <w:numId w:val="8"/>
+          <w:numId w:val="7"/>
           <w:ilvl w:val="0"/>
         </w:numPr>
       </w:pPr>
@@ -596,7 +569,7 @@
     <w:p>
       <w:pPr>
         <w:numPr>
-          <w:numId w:val="8"/>
+          <w:numId w:val="7"/>
           <w:ilvl w:val="0"/>
         </w:numPr>
       </w:pPr>
@@ -607,7 +580,7 @@
     <w:p>
       <w:pPr>
         <w:numPr>
-          <w:numId w:val="8"/>
+          <w:numId w:val="7"/>
           <w:ilvl w:val="0"/>
         </w:numPr>
       </w:pPr>
@@ -618,7 +591,7 @@
     <w:p>
       <w:pPr>
         <w:numPr>
-          <w:numId w:val="8"/>
+          <w:numId w:val="7"/>
           <w:ilvl w:val="0"/>
         </w:numPr>
       </w:pPr>
@@ -629,7 +602,7 @@
     <w:p>
       <w:pPr>
         <w:numPr>
-          <w:numId w:val="8"/>
+          <w:numId w:val="7"/>
           <w:ilvl w:val="0"/>
         </w:numPr>
       </w:pPr>
@@ -640,7 +613,7 @@
     <w:p>
       <w:pPr>
         <w:numPr>
-          <w:numId w:val="8"/>
+          <w:numId w:val="7"/>
           <w:ilvl w:val="0"/>
         </w:numPr>
       </w:pPr>
@@ -651,7 +624,7 @@
     <w:p>
       <w:pPr>
         <w:numPr>
-          <w:numId w:val="8"/>
+          <w:numId w:val="7"/>
           <w:ilvl w:val="0"/>
         </w:numPr>
       </w:pPr>
@@ -659,10 +632,17 @@
         <w:t xml:space="preserve">Oral presentation at the International workshop in Matrix models of plant populations. Sogndal, Norway, June 2007. Demographic consequences of strict masting for two tropical tree species Shorea leprosula and Shorea parvifolia.</w:t>
       </w:r>
     </w:p>
+    <w:p>
+      <w:r>
+        <w:pict>
+          <v:rect style="width:0;height:1.5pt" o:hralign="center" o:hrstd="t" o:hr="t"/>
+        </w:pict>
+      </w:r>
+    </w:p>
     <w:bookmarkStart w:id="reviewer-for-scientific-journals" w:name="reviewer-for-scientific-journals"/>
     <w:p>
       <w:pPr>
-        <w:pStyle w:val="Heading2"/>
+        <w:pStyle w:val="Heading3"/>
       </w:pPr>
       <w:r>
         <w:t xml:space="preserve">Reviewer for scientific journals</w:t>
@@ -686,7 +666,7 @@
               <w:jc w:val="left"/>
             </w:pPr>
             <w:r>
-              <w:t xml:space="preserve">&gt; contact</w:t>
+              <w:t xml:space="preserve">contact</w:t>
             </w:r>
             <w:r>
               <w:t xml:space="preserve"> </w:t>
@@ -967,9 +947,6 @@
     <w:abstractNumId w:val="2"/>
   </w:num>
   <w:num w:numId="4">
-    <w:abstractNumId w:val="2"/>
-  </w:num>
-  <w:num w:numId="5">
     <w:abstractNumId w:val="3"/>
     <w:lvlOverride w:ilvl="0">
       <w:startOverride w:val="1"/>
@@ -993,13 +970,13 @@
       <w:startOverride w:val="1"/>
     </w:lvlOverride>
   </w:num>
+  <w:num w:numId="5">
+    <w:abstractNumId w:val="2"/>
+  </w:num>
   <w:num w:numId="6">
     <w:abstractNumId w:val="2"/>
   </w:num>
   <w:num w:numId="7">
-    <w:abstractNumId w:val="2"/>
-  </w:num>
-  <w:num w:numId="8">
     <w:abstractNumId w:val="2"/>
   </w:num>
 </w:numbering>

</xml_diff>

<commit_message>
make file working great
</commit_message>
<xml_diff>
--- a/Word/MarcoDVisser_CurriculumVitea_04-13-2015.docx
+++ b/Word/MarcoDVisser_CurriculumVitea_04-13-2015.docx
@@ -341,6 +341,17 @@
         </w:numPr>
       </w:pPr>
       <w:r>
+        <w:t xml:space="preserve">Salguero-Gómez, R (2015). https://jecologyblog.wordpress.com/2015/04/09/demography-to-infinity-and-beyond/</w:t>
+      </w:r>
+    </w:p>
+    <w:p>
+      <w:pPr>
+        <w:numPr>
+          <w:numId w:val="5"/>
+          <w:ilvl w:val="0"/>
+        </w:numPr>
+      </w:pPr>
+      <w:r>
         <w:t xml:space="preserve">King, B (2011), Smithsonian Tropical Research Institute News. The enemy of my enemy is my friend.1:2</w:t>
       </w:r>
     </w:p>
@@ -352,7 +363,18 @@
         </w:numPr>
       </w:pPr>
       <w:r>
-        <w:t xml:space="preserve">Sugden AM (2011) Science Editors’ choice. Ecology. The Enemy of My Enemy is my? Science 334:569. Ecological Association of America - young plant population ecologist of the month (October 2011). Featured work: M. D. Visser et al, 2011, Ecology Letters.</w:t>
+        <w:t xml:space="preserve">Sugden AM (2011) Science Editors’ choice. Ecology. The Enemy of My Enemy is my? Science 334:569.</w:t>
+      </w:r>
+    </w:p>
+    <w:p>
+      <w:pPr>
+        <w:numPr>
+          <w:numId w:val="5"/>
+          <w:ilvl w:val="0"/>
+        </w:numPr>
+      </w:pPr>
+      <w:r>
+        <w:t xml:space="preserve">Ecological Association of America - young plant population ecologist of the month (October 2011). Featured work: M. D. Visser et al, 2011, Ecology Letters.</w:t>
       </w:r>
     </w:p>
     <w:p>

</xml_diff>